<commit_message>
Some documents were upgraded
</commit_message>
<xml_diff>
--- a/docs_Eidelman/particleMotion_in_Hellweg3D.docx
+++ b/docs_Eidelman/particleMotion_in_Hellweg3D.docx
@@ -362,7 +362,7 @@
           <v:shape id="_x0000_i1025" type="#_x0000_t75" style="width:328.5pt;height:132pt" o:ole="">
             <v:imagedata r:id="rId5" o:title=""/>
           </v:shape>
-          <o:OLEObject Type="Embed" ProgID="Equation.DSMT4" ShapeID="_x0000_i1025" DrawAspect="Content" ObjectID="_1544000598" r:id="rId6"/>
+          <o:OLEObject Type="Embed" ProgID="Equation.DSMT4" ShapeID="_x0000_i1025" DrawAspect="Content" ObjectID="_1547632080" r:id="rId6"/>
         </w:object>
       </w:r>
       <w:r>
@@ -406,7 +406,7 @@
           <v:shape id="_x0000_i1026" type="#_x0000_t75" style="width:8.25pt;height:14.25pt" o:ole="">
             <v:imagedata r:id="rId7" o:title=""/>
           </v:shape>
-          <o:OLEObject Type="Embed" ProgID="Equation.DSMT4" ShapeID="_x0000_i1026" DrawAspect="Content" ObjectID="_1544000599" r:id="rId8"/>
+          <o:OLEObject Type="Embed" ProgID="Equation.DSMT4" ShapeID="_x0000_i1026" DrawAspect="Content" ObjectID="_1547632081" r:id="rId8"/>
         </w:object>
       </w:r>
       <w:r>
@@ -437,7 +437,7 @@
           <v:shape id="_x0000_i1027" type="#_x0000_t75" style="width:395.25pt;height:215.25pt" o:ole="">
             <v:imagedata r:id="rId9" o:title=""/>
           </v:shape>
-          <o:OLEObject Type="Embed" ProgID="Equation.DSMT4" ShapeID="_x0000_i1027" DrawAspect="Content" ObjectID="_1544000600" r:id="rId10"/>
+          <o:OLEObject Type="Embed" ProgID="Equation.DSMT4" ShapeID="_x0000_i1027" DrawAspect="Content" ObjectID="_1547632082" r:id="rId10"/>
         </w:object>
       </w:r>
       <w:r>
@@ -487,7 +487,7 @@
           <v:shape id="_x0000_i1028" type="#_x0000_t75" style="width:281.25pt;height:41.25pt" o:ole="">
             <v:imagedata r:id="rId11" o:title=""/>
           </v:shape>
-          <o:OLEObject Type="Embed" ProgID="Equation.DSMT4" ShapeID="_x0000_i1028" DrawAspect="Content" ObjectID="_1544000601" r:id="rId12"/>
+          <o:OLEObject Type="Embed" ProgID="Equation.DSMT4" ShapeID="_x0000_i1028" DrawAspect="Content" ObjectID="_1547632083" r:id="rId12"/>
         </w:object>
       </w:r>
       <w:r>
@@ -544,7 +544,7 @@
           <v:shape id="_x0000_i1029" type="#_x0000_t75" style="width:291.75pt;height:44.25pt" o:ole="">
             <v:imagedata r:id="rId13" o:title=""/>
           </v:shape>
-          <o:OLEObject Type="Embed" ProgID="Equation.DSMT4" ShapeID="_x0000_i1029" DrawAspect="Content" ObjectID="_1544000602" r:id="rId14"/>
+          <o:OLEObject Type="Embed" ProgID="Equation.DSMT4" ShapeID="_x0000_i1029" DrawAspect="Content" ObjectID="_1547632084" r:id="rId14"/>
         </w:object>
       </w:r>
     </w:p>
@@ -571,7 +571,7 @@
           <v:shape id="_x0000_i1030" type="#_x0000_t75" style="width:63pt;height:19.5pt" o:ole="">
             <v:imagedata r:id="rId15" o:title=""/>
           </v:shape>
-          <o:OLEObject Type="Embed" ProgID="Equation.DSMT4" ShapeID="_x0000_i1030" DrawAspect="Content" ObjectID="_1544000603" r:id="rId16"/>
+          <o:OLEObject Type="Embed" ProgID="Equation.DSMT4" ShapeID="_x0000_i1030" DrawAspect="Content" ObjectID="_1547632085" r:id="rId16"/>
         </w:object>
       </w:r>
       <w:r>
@@ -600,7 +600,7 @@
           <v:shape id="_x0000_i1031" type="#_x0000_t75" style="width:272.25pt;height:39.75pt" o:ole="">
             <v:imagedata r:id="rId17" o:title=""/>
           </v:shape>
-          <o:OLEObject Type="Embed" ProgID="Equation.DSMT4" ShapeID="_x0000_i1031" DrawAspect="Content" ObjectID="_1544000604" r:id="rId18"/>
+          <o:OLEObject Type="Embed" ProgID="Equation.DSMT4" ShapeID="_x0000_i1031" DrawAspect="Content" ObjectID="_1547632086" r:id="rId18"/>
         </w:object>
       </w:r>
       <w:r>
@@ -650,7 +650,7 @@
           <v:shape id="_x0000_i1032" type="#_x0000_t75" style="width:327.75pt;height:44.25pt" o:ole="">
             <v:imagedata r:id="rId19" o:title=""/>
           </v:shape>
-          <o:OLEObject Type="Embed" ProgID="Equation.DSMT4" ShapeID="_x0000_i1032" DrawAspect="Content" ObjectID="_1544000605" r:id="rId20"/>
+          <o:OLEObject Type="Embed" ProgID="Equation.DSMT4" ShapeID="_x0000_i1032" DrawAspect="Content" ObjectID="_1547632087" r:id="rId20"/>
         </w:object>
       </w:r>
     </w:p>
@@ -677,7 +677,7 @@
           <v:shape id="_x0000_i1033" type="#_x0000_t75" style="width:167.25pt;height:40.5pt" o:ole="">
             <v:imagedata r:id="rId21" o:title=""/>
           </v:shape>
-          <o:OLEObject Type="Embed" ProgID="Equation.DSMT4" ShapeID="_x0000_i1033" DrawAspect="Content" ObjectID="_1544000606" r:id="rId22"/>
+          <o:OLEObject Type="Embed" ProgID="Equation.DSMT4" ShapeID="_x0000_i1033" DrawAspect="Content" ObjectID="_1547632088" r:id="rId22"/>
         </w:object>
       </w:r>
       <w:r>
@@ -706,7 +706,7 @@
           <v:shape id="_x0000_i1034" type="#_x0000_t75" style="width:315.75pt;height:44.25pt" o:ole="">
             <v:imagedata r:id="rId23" o:title=""/>
           </v:shape>
-          <o:OLEObject Type="Embed" ProgID="Equation.DSMT4" ShapeID="_x0000_i1034" DrawAspect="Content" ObjectID="_1544000607" r:id="rId24"/>
+          <o:OLEObject Type="Embed" ProgID="Equation.DSMT4" ShapeID="_x0000_i1034" DrawAspect="Content" ObjectID="_1547632089" r:id="rId24"/>
         </w:object>
       </w:r>
       <w:r>
@@ -759,7 +759,7 @@
           <v:shape id="_x0000_i1035" type="#_x0000_t75" style="width:129.75pt;height:40.5pt" o:ole="">
             <v:imagedata r:id="rId25" o:title=""/>
           </v:shape>
-          <o:OLEObject Type="Embed" ProgID="Equation.DSMT4" ShapeID="_x0000_i1035" DrawAspect="Content" ObjectID="_1544000608" r:id="rId26"/>
+          <o:OLEObject Type="Embed" ProgID="Equation.DSMT4" ShapeID="_x0000_i1035" DrawAspect="Content" ObjectID="_1547632090" r:id="rId26"/>
         </w:object>
       </w:r>
       <w:r>
@@ -878,7 +878,7 @@
           <v:shape id="_x0000_i1036" type="#_x0000_t75" style="width:327.75pt;height:133.5pt" o:ole="">
             <v:imagedata r:id="rId27" o:title=""/>
           </v:shape>
-          <o:OLEObject Type="Embed" ProgID="Equation.DSMT4" ShapeID="_x0000_i1036" DrawAspect="Content" ObjectID="_1544000609" r:id="rId28"/>
+          <o:OLEObject Type="Embed" ProgID="Equation.DSMT4" ShapeID="_x0000_i1036" DrawAspect="Content" ObjectID="_1547632091" r:id="rId28"/>
         </w:object>
       </w:r>
       <w:r>
@@ -929,7 +929,7 @@
           <v:shape id="_x0000_i1037" type="#_x0000_t75" style="width:52.5pt;height:19.5pt" o:ole="">
             <v:imagedata r:id="rId29" o:title=""/>
           </v:shape>
-          <o:OLEObject Type="Embed" ProgID="Equation.DSMT4" ShapeID="_x0000_i1037" DrawAspect="Content" ObjectID="_1544000610" r:id="rId30"/>
+          <o:OLEObject Type="Embed" ProgID="Equation.DSMT4" ShapeID="_x0000_i1037" DrawAspect="Content" ObjectID="_1547632092" r:id="rId30"/>
         </w:object>
       </w:r>
       <w:r>
@@ -1102,7 +1102,7 @@
           <v:shape id="_x0000_i1038" type="#_x0000_t75" style="width:267pt;height:45pt" o:ole="">
             <v:imagedata r:id="rId31" o:title=""/>
           </v:shape>
-          <o:OLEObject Type="Embed" ProgID="Equation.DSMT4" ShapeID="_x0000_i1038" DrawAspect="Content" ObjectID="_1544000611" r:id="rId32"/>
+          <o:OLEObject Type="Embed" ProgID="Equation.DSMT4" ShapeID="_x0000_i1038" DrawAspect="Content" ObjectID="_1547632093" r:id="rId32"/>
         </w:object>
       </w:r>
       <w:r>
@@ -1155,7 +1155,7 @@
           <v:shape id="_x0000_i1039" type="#_x0000_t75" style="width:29.25pt;height:21.75pt" o:ole="">
             <v:imagedata r:id="rId33" o:title=""/>
           </v:shape>
-          <o:OLEObject Type="Embed" ProgID="Equation.DSMT4" ShapeID="_x0000_i1039" DrawAspect="Content" ObjectID="_1544000612" r:id="rId34"/>
+          <o:OLEObject Type="Embed" ProgID="Equation.DSMT4" ShapeID="_x0000_i1039" DrawAspect="Content" ObjectID="_1547632094" r:id="rId34"/>
         </w:object>
       </w:r>
       <w:r>
@@ -1175,7 +1175,7 @@
           <v:shape id="_x0000_i1040" type="#_x0000_t75" style="width:30pt;height:18pt" o:ole="">
             <v:imagedata r:id="rId35" o:title=""/>
           </v:shape>
-          <o:OLEObject Type="Embed" ProgID="Equation.DSMT4" ShapeID="_x0000_i1040" DrawAspect="Content" ObjectID="_1544000613" r:id="rId36"/>
+          <o:OLEObject Type="Embed" ProgID="Equation.DSMT4" ShapeID="_x0000_i1040" DrawAspect="Content" ObjectID="_1547632095" r:id="rId36"/>
         </w:object>
       </w:r>
       <w:r>
@@ -1212,7 +1212,7 @@
           <v:shape id="_x0000_i1041" type="#_x0000_t75" style="width:130.5pt;height:35.25pt" o:ole="">
             <v:imagedata r:id="rId37" o:title=""/>
           </v:shape>
-          <o:OLEObject Type="Embed" ProgID="Equation.DSMT4" ShapeID="_x0000_i1041" DrawAspect="Content" ObjectID="_1544000614" r:id="rId38"/>
+          <o:OLEObject Type="Embed" ProgID="Equation.DSMT4" ShapeID="_x0000_i1041" DrawAspect="Content" ObjectID="_1547632096" r:id="rId38"/>
         </w:object>
       </w:r>
       <w:r>
@@ -1230,7 +1230,7 @@
           <v:shape id="_x0000_i1042" type="#_x0000_t75" style="width:52.5pt;height:35.25pt" o:ole="">
             <v:imagedata r:id="rId39" o:title=""/>
           </v:shape>
-          <o:OLEObject Type="Embed" ProgID="Equation.DSMT4" ShapeID="_x0000_i1042" DrawAspect="Content" ObjectID="_1544000615" r:id="rId40"/>
+          <o:OLEObject Type="Embed" ProgID="Equation.DSMT4" ShapeID="_x0000_i1042" DrawAspect="Content" ObjectID="_1547632097" r:id="rId40"/>
         </w:object>
       </w:r>
       <w:r>
@@ -1262,7 +1262,7 @@
           <v:shape id="_x0000_i1043" type="#_x0000_t75" style="width:8.25pt;height:14.25pt" o:ole="">
             <v:imagedata r:id="rId7" o:title=""/>
           </v:shape>
-          <o:OLEObject Type="Embed" ProgID="Equation.DSMT4" ShapeID="_x0000_i1043" DrawAspect="Content" ObjectID="_1544000616" r:id="rId41"/>
+          <o:OLEObject Type="Embed" ProgID="Equation.DSMT4" ShapeID="_x0000_i1043" DrawAspect="Content" ObjectID="_1547632098" r:id="rId41"/>
         </w:object>
       </w:r>
       <w:r>
@@ -1301,7 +1301,7 @@
           <v:shape id="_x0000_i1044" type="#_x0000_t75" style="width:471pt;height:40.5pt" o:ole="">
             <v:imagedata r:id="rId42" o:title=""/>
           </v:shape>
-          <o:OLEObject Type="Embed" ProgID="Equation.DSMT4" ShapeID="_x0000_i1044" DrawAspect="Content" ObjectID="_1544000617" r:id="rId43"/>
+          <o:OLEObject Type="Embed" ProgID="Equation.DSMT4" ShapeID="_x0000_i1044" DrawAspect="Content" ObjectID="_1547632099" r:id="rId43"/>
         </w:object>
       </w:r>
     </w:p>
@@ -1331,7 +1331,7 @@
           <v:shape id="_x0000_i1045" type="#_x0000_t75" style="width:14.25pt;height:24pt" o:ole="">
             <v:imagedata r:id="rId44" o:title=""/>
           </v:shape>
-          <o:OLEObject Type="Embed" ProgID="Equation.DSMT4" ShapeID="_x0000_i1045" DrawAspect="Content" ObjectID="_1544000618" r:id="rId45"/>
+          <o:OLEObject Type="Embed" ProgID="Equation.DSMT4" ShapeID="_x0000_i1045" DrawAspect="Content" ObjectID="_1547632100" r:id="rId45"/>
         </w:object>
       </w:r>
       <w:r>
@@ -1354,7 +1354,7 @@
           <v:shape id="_x0000_i1046" type="#_x0000_t75" style="width:56.25pt;height:24.75pt" o:ole="">
             <v:imagedata r:id="rId46" o:title=""/>
           </v:shape>
-          <o:OLEObject Type="Embed" ProgID="Equation.DSMT4" ShapeID="_x0000_i1046" DrawAspect="Content" ObjectID="_1544000619" r:id="rId47"/>
+          <o:OLEObject Type="Embed" ProgID="Equation.DSMT4" ShapeID="_x0000_i1046" DrawAspect="Content" ObjectID="_1547632101" r:id="rId47"/>
         </w:object>
       </w:r>
       <w:r>
@@ -1388,7 +1388,7 @@
           <v:shape id="_x0000_i1047" type="#_x0000_t75" style="width:15.75pt;height:24.75pt" o:ole="">
             <v:imagedata r:id="rId48" o:title=""/>
           </v:shape>
-          <o:OLEObject Type="Embed" ProgID="Equation.DSMT4" ShapeID="_x0000_i1047" DrawAspect="Content" ObjectID="_1544000620" r:id="rId49"/>
+          <o:OLEObject Type="Embed" ProgID="Equation.DSMT4" ShapeID="_x0000_i1047" DrawAspect="Content" ObjectID="_1547632102" r:id="rId49"/>
         </w:object>
       </w:r>
       <w:r>
@@ -1420,7 +1420,7 @@
           <v:shape id="_x0000_i1048" type="#_x0000_t75" style="width:273.75pt;height:27.75pt" o:ole="">
             <v:imagedata r:id="rId50" o:title=""/>
           </v:shape>
-          <o:OLEObject Type="Embed" ProgID="Equation.DSMT4" ShapeID="_x0000_i1048" DrawAspect="Content" ObjectID="_1544000621" r:id="rId51"/>
+          <o:OLEObject Type="Embed" ProgID="Equation.DSMT4" ShapeID="_x0000_i1048" DrawAspect="Content" ObjectID="_1547632103" r:id="rId51"/>
         </w:object>
       </w:r>
     </w:p>
@@ -1464,7 +1464,7 @@
           <v:shape id="_x0000_i1049" type="#_x0000_t75" style="width:304.5pt;height:32.25pt" o:ole="">
             <v:imagedata r:id="rId52" o:title=""/>
           </v:shape>
-          <o:OLEObject Type="Embed" ProgID="Equation.DSMT4" ShapeID="_x0000_i1049" DrawAspect="Content" ObjectID="_1544000622" r:id="rId53"/>
+          <o:OLEObject Type="Embed" ProgID="Equation.DSMT4" ShapeID="_x0000_i1049" DrawAspect="Content" ObjectID="_1547632104" r:id="rId53"/>
         </w:object>
       </w:r>
       <w:r>
@@ -1523,7 +1523,7 @@
           <v:shape id="_x0000_i1050" type="#_x0000_t75" style="width:3in;height:27.75pt" o:ole="">
             <v:imagedata r:id="rId54" o:title=""/>
           </v:shape>
-          <o:OLEObject Type="Embed" ProgID="Equation.DSMT4" ShapeID="_x0000_i1050" DrawAspect="Content" ObjectID="_1544000623" r:id="rId55"/>
+          <o:OLEObject Type="Embed" ProgID="Equation.DSMT4" ShapeID="_x0000_i1050" DrawAspect="Content" ObjectID="_1547632105" r:id="rId55"/>
         </w:object>
       </w:r>
     </w:p>
@@ -1581,7 +1581,7 @@
           <v:shape id="_x0000_i1051" type="#_x0000_t75" style="width:321pt;height:57.75pt" o:ole="">
             <v:imagedata r:id="rId56" o:title=""/>
           </v:shape>
-          <o:OLEObject Type="Embed" ProgID="Equation.DSMT4" ShapeID="_x0000_i1051" DrawAspect="Content" ObjectID="_1544000624" r:id="rId57"/>
+          <o:OLEObject Type="Embed" ProgID="Equation.DSMT4" ShapeID="_x0000_i1051" DrawAspect="Content" ObjectID="_1547632106" r:id="rId57"/>
         </w:object>
       </w:r>
     </w:p>
@@ -1625,7 +1625,7 @@
           <v:shape id="_x0000_i1052" type="#_x0000_t75" style="width:475.5pt;height:43.5pt" o:ole="">
             <v:imagedata r:id="rId58" o:title=""/>
           </v:shape>
-          <o:OLEObject Type="Embed" ProgID="Equation.DSMT4" ShapeID="_x0000_i1052" DrawAspect="Content" ObjectID="_1544000625" r:id="rId59"/>
+          <o:OLEObject Type="Embed" ProgID="Equation.DSMT4" ShapeID="_x0000_i1052" DrawAspect="Content" ObjectID="_1547632107" r:id="rId59"/>
         </w:object>
       </w:r>
       <w:r>
@@ -1673,7 +1673,7 @@
           <v:shape id="_x0000_i1053" type="#_x0000_t75" style="width:106.5pt;height:21.75pt" o:ole="">
             <v:imagedata r:id="rId60" o:title=""/>
           </v:shape>
-          <o:OLEObject Type="Embed" ProgID="Equation.DSMT4" ShapeID="_x0000_i1053" DrawAspect="Content" ObjectID="_1544000626" r:id="rId61"/>
+          <o:OLEObject Type="Embed" ProgID="Equation.DSMT4" ShapeID="_x0000_i1053" DrawAspect="Content" ObjectID="_1547632108" r:id="rId61"/>
         </w:object>
       </w:r>
       <w:r>
@@ -1693,7 +1693,7 @@
           <v:shape id="_x0000_i1054" type="#_x0000_t75" style="width:165.75pt;height:25.5pt" o:ole="">
             <v:imagedata r:id="rId62" o:title=""/>
           </v:shape>
-          <o:OLEObject Type="Embed" ProgID="Equation.DSMT4" ShapeID="_x0000_i1054" DrawAspect="Content" ObjectID="_1544000627" r:id="rId63"/>
+          <o:OLEObject Type="Embed" ProgID="Equation.DSMT4" ShapeID="_x0000_i1054" DrawAspect="Content" ObjectID="_1547632109" r:id="rId63"/>
         </w:object>
       </w:r>
       <w:r>
@@ -1725,7 +1725,7 @@
           <v:shape id="_x0000_i1055" type="#_x0000_t75" style="width:354pt;height:423.75pt" o:ole="">
             <v:imagedata r:id="rId64" o:title=""/>
           </v:shape>
-          <o:OLEObject Type="Embed" ProgID="Equation.DSMT4" ShapeID="_x0000_i1055" DrawAspect="Content" ObjectID="_1544000628" r:id="rId65"/>
+          <o:OLEObject Type="Embed" ProgID="Equation.DSMT4" ShapeID="_x0000_i1055" DrawAspect="Content" ObjectID="_1547632110" r:id="rId65"/>
         </w:object>
       </w:r>
       <w:r>
@@ -1803,7 +1803,7 @@
           <v:shape id="_x0000_i1056" type="#_x0000_t75" style="width:52.5pt;height:19.5pt" o:ole="">
             <v:imagedata r:id="rId29" o:title=""/>
           </v:shape>
-          <o:OLEObject Type="Embed" ProgID="Equation.DSMT4" ShapeID="_x0000_i1056" DrawAspect="Content" ObjectID="_1544000629" r:id="rId66"/>
+          <o:OLEObject Type="Embed" ProgID="Equation.DSMT4" ShapeID="_x0000_i1056" DrawAspect="Content" ObjectID="_1547632111" r:id="rId66"/>
         </w:object>
       </w:r>
       <w:r>
@@ -1857,7 +1857,7 @@
           <v:shape id="_x0000_i1057" type="#_x0000_t75" style="width:308.25pt;height:132pt" o:ole="">
             <v:imagedata r:id="rId67" o:title=""/>
           </v:shape>
-          <o:OLEObject Type="Embed" ProgID="Equation.DSMT4" ShapeID="_x0000_i1057" DrawAspect="Content" ObjectID="_1544000630" r:id="rId68"/>
+          <o:OLEObject Type="Embed" ProgID="Equation.DSMT4" ShapeID="_x0000_i1057" DrawAspect="Content" ObjectID="_1547632112" r:id="rId68"/>
         </w:object>
       </w:r>
     </w:p>
@@ -1889,7 +1889,7 @@
           <v:shape id="_x0000_i1058" type="#_x0000_t75" style="width:141pt;height:22.5pt" o:ole="">
             <v:imagedata r:id="rId69" o:title=""/>
           </v:shape>
-          <o:OLEObject Type="Embed" ProgID="Equation.DSMT4" ShapeID="_x0000_i1058" DrawAspect="Content" ObjectID="_1544000631" r:id="rId70"/>
+          <o:OLEObject Type="Embed" ProgID="Equation.DSMT4" ShapeID="_x0000_i1058" DrawAspect="Content" ObjectID="_1547632113" r:id="rId70"/>
         </w:object>
       </w:r>
       <w:r>
@@ -1909,7 +1909,7 @@
           <v:shape id="_x0000_i1059" type="#_x0000_t75" style="width:105pt;height:22.5pt" o:ole="">
             <v:imagedata r:id="rId71" o:title=""/>
           </v:shape>
-          <o:OLEObject Type="Embed" ProgID="Equation.DSMT4" ShapeID="_x0000_i1059" DrawAspect="Content" ObjectID="_1544000632" r:id="rId72"/>
+          <o:OLEObject Type="Embed" ProgID="Equation.DSMT4" ShapeID="_x0000_i1059" DrawAspect="Content" ObjectID="_1547632114" r:id="rId72"/>
         </w:object>
       </w:r>
       <w:r>
@@ -1929,7 +1929,7 @@
           <v:shape id="_x0000_i1060" type="#_x0000_t75" style="width:198pt;height:22.5pt" o:ole="">
             <v:imagedata r:id="rId73" o:title=""/>
           </v:shape>
-          <o:OLEObject Type="Embed" ProgID="Equation.DSMT4" ShapeID="_x0000_i1060" DrawAspect="Content" ObjectID="_1544000633" r:id="rId74"/>
+          <o:OLEObject Type="Embed" ProgID="Equation.DSMT4" ShapeID="_x0000_i1060" DrawAspect="Content" ObjectID="_1547632115" r:id="rId74"/>
         </w:object>
       </w:r>
       <w:r>
@@ -1946,8 +1946,6 @@
         </w:rPr>
         <w:t xml:space="preserve"> we fin</w:t>
       </w:r>
-      <w:bookmarkStart w:id="0" w:name="_GoBack"/>
-      <w:bookmarkEnd w:id="0"/>
       <w:r>
         <w:rPr>
           <w:sz w:val="28"/>
@@ -1977,7 +1975,7 @@
           <v:shape id="_x0000_i1061" type="#_x0000_t75" style="width:305.25pt;height:125.25pt" o:ole="">
             <v:imagedata r:id="rId75" o:title=""/>
           </v:shape>
-          <o:OLEObject Type="Embed" ProgID="Equation.DSMT4" ShapeID="_x0000_i1061" DrawAspect="Content" ObjectID="_1544000634" r:id="rId76"/>
+          <o:OLEObject Type="Embed" ProgID="Equation.DSMT4" ShapeID="_x0000_i1061" DrawAspect="Content" ObjectID="_1547632116" r:id="rId76"/>
         </w:object>
       </w:r>
     </w:p>
@@ -2076,7 +2074,7 @@
           <v:shape id="_x0000_i1062" type="#_x0000_t75" style="width:115.5pt;height:28.5pt" o:ole="">
             <v:imagedata r:id="rId77" o:title=""/>
           </v:shape>
-          <o:OLEObject Type="Embed" ProgID="Equation.DSMT4" ShapeID="_x0000_i1062" DrawAspect="Content" ObjectID="_1544000635" r:id="rId78"/>
+          <o:OLEObject Type="Embed" ProgID="Equation.DSMT4" ShapeID="_x0000_i1062" DrawAspect="Content" ObjectID="_1547632117" r:id="rId78"/>
         </w:object>
       </w:r>
       <w:r>
@@ -2096,7 +2094,7 @@
           <v:shape id="_x0000_i1063" type="#_x0000_t75" style="width:93.75pt;height:27pt" o:ole="">
             <v:imagedata r:id="rId79" o:title=""/>
           </v:shape>
-          <o:OLEObject Type="Embed" ProgID="Equation.DSMT4" ShapeID="_x0000_i1063" DrawAspect="Content" ObjectID="_1544000636" r:id="rId80"/>
+          <o:OLEObject Type="Embed" ProgID="Equation.DSMT4" ShapeID="_x0000_i1063" DrawAspect="Content" ObjectID="_1547632118" r:id="rId80"/>
         </w:object>
       </w:r>
       <w:r>
@@ -2116,7 +2114,7 @@
           <v:shape id="_x0000_i1064" type="#_x0000_t75" style="width:318.75pt;height:28.5pt" o:ole="">
             <v:imagedata r:id="rId81" o:title=""/>
           </v:shape>
-          <o:OLEObject Type="Embed" ProgID="Equation.DSMT4" ShapeID="_x0000_i1064" DrawAspect="Content" ObjectID="_1544000637" r:id="rId82"/>
+          <o:OLEObject Type="Embed" ProgID="Equation.DSMT4" ShapeID="_x0000_i1064" DrawAspect="Content" ObjectID="_1547632119" r:id="rId82"/>
         </w:object>
       </w:r>
       <w:r>
@@ -2136,8 +2134,8 @@
         <w:ind w:left="0"/>
         <w:jc w:val="both"/>
         <w:rPr>
-          <w:sz w:val="32"/>
-          <w:szCs w:val="32"/>
+          <w:sz w:val="28"/>
+          <w:szCs w:val="28"/>
         </w:rPr>
       </w:pPr>
       <w:r>
@@ -2150,9 +2148,1260 @@
           <v:shape id="_x0000_i1065" type="#_x0000_t75" style="width:477pt;height:135pt" o:ole="">
             <v:imagedata r:id="rId83" o:title=""/>
           </v:shape>
-          <o:OLEObject Type="Embed" ProgID="Equation.DSMT4" ShapeID="_x0000_i1065" DrawAspect="Content" ObjectID="_1544000638" r:id="rId84"/>
+          <o:OLEObject Type="Embed" ProgID="Equation.DSMT4" ShapeID="_x0000_i1065" DrawAspect="Content" ObjectID="_1547632120" r:id="rId84"/>
         </w:object>
       </w:r>
+      <w:bookmarkStart w:id="0" w:name="_GoBack"/>
+      <w:bookmarkEnd w:id="0"/>
+    </w:p>
+    <w:p>
+      <w:pPr>
+        <w:spacing w:after="0"/>
+        <w:rPr>
+          <w:sz w:val="28"/>
+          <w:szCs w:val="28"/>
+        </w:rPr>
+      </w:pPr>
+      <w:r>
+        <w:rPr>
+          <w:sz w:val="28"/>
+          <w:szCs w:val="28"/>
+        </w:rPr>
+        <w:t>References.</w:t>
+      </w:r>
+    </w:p>
+    <w:p>
+      <w:pPr>
+        <w:pStyle w:val="ListParagraph"/>
+        <w:numPr>
+          <w:ilvl w:val="0"/>
+          <w:numId w:val="5"/>
+        </w:numPr>
+        <w:spacing w:after="0" w:line="259" w:lineRule="auto"/>
+        <w:jc w:val="both"/>
+        <w:rPr>
+          <w:sz w:val="28"/>
+          <w:szCs w:val="28"/>
+        </w:rPr>
+      </w:pPr>
+      <w:r>
+        <w:rPr>
+          <w:sz w:val="28"/>
+          <w:szCs w:val="28"/>
+        </w:rPr>
+        <w:t xml:space="preserve">S. </w:t>
+      </w:r>
+      <w:proofErr w:type="spellStart"/>
+      <w:r>
+        <w:rPr>
+          <w:sz w:val="28"/>
+          <w:szCs w:val="28"/>
+        </w:rPr>
+        <w:t>Kutsaev</w:t>
+      </w:r>
+      <w:proofErr w:type="spellEnd"/>
+      <w:r>
+        <w:rPr>
+          <w:sz w:val="28"/>
+          <w:szCs w:val="28"/>
+        </w:rPr>
+        <w:t xml:space="preserve">. </w:t>
+      </w:r>
+      <w:r>
+        <w:rPr>
+          <w:i/>
+          <w:sz w:val="28"/>
+          <w:szCs w:val="28"/>
+        </w:rPr>
+        <w:t>Electron dynamics simulations with Hellweg2D code</w:t>
+      </w:r>
+      <w:r>
+        <w:rPr>
+          <w:sz w:val="28"/>
+          <w:szCs w:val="28"/>
+        </w:rPr>
+        <w:t xml:space="preserve">. NIM, </w:t>
+      </w:r>
+      <w:r>
+        <w:rPr>
+          <w:b/>
+          <w:sz w:val="28"/>
+          <w:szCs w:val="28"/>
+        </w:rPr>
+        <w:t>A618</w:t>
+      </w:r>
+      <w:r>
+        <w:rPr>
+          <w:sz w:val="28"/>
+          <w:szCs w:val="28"/>
+        </w:rPr>
+        <w:t xml:space="preserve"> (2010) 298-305.</w:t>
+      </w:r>
+    </w:p>
+    <w:p>
+      <w:pPr>
+        <w:pStyle w:val="ListParagraph"/>
+        <w:numPr>
+          <w:ilvl w:val="0"/>
+          <w:numId w:val="5"/>
+        </w:numPr>
+        <w:spacing w:after="0" w:line="259" w:lineRule="auto"/>
+        <w:jc w:val="both"/>
+        <w:rPr>
+          <w:sz w:val="28"/>
+          <w:szCs w:val="28"/>
+        </w:rPr>
+      </w:pPr>
+      <w:r>
+        <w:rPr>
+          <w:sz w:val="28"/>
+          <w:szCs w:val="28"/>
+        </w:rPr>
+        <w:lastRenderedPageBreak/>
+        <w:t xml:space="preserve">D. </w:t>
+      </w:r>
+      <w:proofErr w:type="spellStart"/>
+      <w:r>
+        <w:rPr>
+          <w:sz w:val="28"/>
+          <w:szCs w:val="28"/>
+        </w:rPr>
+        <w:t>Bruhwiler</w:t>
+      </w:r>
+      <w:proofErr w:type="spellEnd"/>
+      <w:r>
+        <w:rPr>
+          <w:sz w:val="28"/>
+          <w:szCs w:val="28"/>
+        </w:rPr>
+        <w:t xml:space="preserve">. </w:t>
+      </w:r>
+      <w:r>
+        <w:rPr>
+          <w:i/>
+          <w:sz w:val="28"/>
+          <w:szCs w:val="28"/>
+        </w:rPr>
+        <w:t xml:space="preserve">Cloud-based design of average power travelling wave </w:t>
+      </w:r>
+      <w:proofErr w:type="spellStart"/>
+      <w:r>
+        <w:rPr>
+          <w:i/>
+          <w:sz w:val="28"/>
+          <w:szCs w:val="28"/>
+        </w:rPr>
+        <w:t>linac</w:t>
+      </w:r>
+      <w:proofErr w:type="spellEnd"/>
+      <w:r>
+        <w:rPr>
+          <w:sz w:val="28"/>
+          <w:szCs w:val="28"/>
+        </w:rPr>
+        <w:t>. DOE FY 2016 (Release 2). Phase I SBIR Proposal, topic 24i.</w:t>
+      </w:r>
+    </w:p>
+    <w:p>
+      <w:pPr>
+        <w:pStyle w:val="ListParagraph"/>
+        <w:numPr>
+          <w:ilvl w:val="0"/>
+          <w:numId w:val="5"/>
+        </w:numPr>
+        <w:spacing w:after="0" w:line="259" w:lineRule="auto"/>
+        <w:jc w:val="both"/>
+        <w:rPr>
+          <w:sz w:val="28"/>
+          <w:szCs w:val="28"/>
+        </w:rPr>
+      </w:pPr>
+      <w:r>
+        <w:rPr>
+          <w:sz w:val="28"/>
+          <w:szCs w:val="28"/>
+        </w:rPr>
+        <w:t xml:space="preserve">E. S. </w:t>
+      </w:r>
+      <w:proofErr w:type="spellStart"/>
+      <w:r>
+        <w:rPr>
+          <w:sz w:val="28"/>
+          <w:szCs w:val="28"/>
+        </w:rPr>
+        <w:t>Masunov</w:t>
+      </w:r>
+      <w:proofErr w:type="spellEnd"/>
+      <w:r>
+        <w:rPr>
+          <w:sz w:val="28"/>
+          <w:szCs w:val="28"/>
+        </w:rPr>
+        <w:t xml:space="preserve">, B.N. </w:t>
+      </w:r>
+      <w:proofErr w:type="spellStart"/>
+      <w:r>
+        <w:rPr>
+          <w:sz w:val="28"/>
+          <w:szCs w:val="28"/>
+        </w:rPr>
+        <w:t>Rastchikov</w:t>
+      </w:r>
+      <w:proofErr w:type="spellEnd"/>
+      <w:r>
+        <w:rPr>
+          <w:i/>
+          <w:sz w:val="28"/>
+          <w:szCs w:val="28"/>
+        </w:rPr>
+        <w:t xml:space="preserve">. </w:t>
+      </w:r>
+      <w:proofErr w:type="spellStart"/>
+      <w:r>
+        <w:rPr>
+          <w:i/>
+          <w:sz w:val="28"/>
+          <w:szCs w:val="28"/>
+        </w:rPr>
+        <w:t>Gruppirovka</w:t>
+      </w:r>
+      <w:proofErr w:type="spellEnd"/>
+      <w:r>
+        <w:rPr>
+          <w:i/>
+          <w:sz w:val="28"/>
+          <w:szCs w:val="28"/>
+        </w:rPr>
+        <w:t xml:space="preserve"> I </w:t>
+      </w:r>
+      <w:proofErr w:type="spellStart"/>
+      <w:r>
+        <w:rPr>
+          <w:i/>
+          <w:sz w:val="28"/>
+          <w:szCs w:val="28"/>
+        </w:rPr>
+        <w:t>samouskorenie</w:t>
+      </w:r>
+      <w:proofErr w:type="spellEnd"/>
+      <w:r>
+        <w:rPr>
+          <w:i/>
+          <w:sz w:val="28"/>
+          <w:szCs w:val="28"/>
+        </w:rPr>
+        <w:t xml:space="preserve"> </w:t>
+      </w:r>
+      <w:proofErr w:type="spellStart"/>
+      <w:r>
+        <w:rPr>
+          <w:i/>
+          <w:sz w:val="28"/>
+          <w:szCs w:val="28"/>
+        </w:rPr>
+        <w:t>cilnotochnogo</w:t>
+      </w:r>
+      <w:proofErr w:type="spellEnd"/>
+      <w:r>
+        <w:rPr>
+          <w:i/>
+          <w:sz w:val="28"/>
+          <w:szCs w:val="28"/>
+        </w:rPr>
+        <w:t xml:space="preserve"> </w:t>
+      </w:r>
+      <w:proofErr w:type="spellStart"/>
+      <w:r>
+        <w:rPr>
+          <w:i/>
+          <w:sz w:val="28"/>
+          <w:szCs w:val="28"/>
+        </w:rPr>
+        <w:t>puchka</w:t>
+      </w:r>
+      <w:proofErr w:type="spellEnd"/>
+      <w:r>
+        <w:rPr>
+          <w:i/>
+          <w:sz w:val="28"/>
+          <w:szCs w:val="28"/>
+        </w:rPr>
+        <w:t xml:space="preserve"> v </w:t>
+      </w:r>
+      <w:proofErr w:type="spellStart"/>
+      <w:r>
+        <w:rPr>
+          <w:i/>
+          <w:sz w:val="28"/>
+          <w:szCs w:val="28"/>
+        </w:rPr>
+        <w:t>volnovodnoj</w:t>
+      </w:r>
+      <w:proofErr w:type="spellEnd"/>
+      <w:r>
+        <w:rPr>
+          <w:i/>
+          <w:sz w:val="28"/>
+          <w:szCs w:val="28"/>
+        </w:rPr>
+        <w:t xml:space="preserve"> </w:t>
+      </w:r>
+      <w:proofErr w:type="spellStart"/>
+      <w:r>
+        <w:rPr>
+          <w:i/>
+          <w:sz w:val="28"/>
+          <w:szCs w:val="28"/>
+        </w:rPr>
+        <w:t>zamedlyayustchej</w:t>
+      </w:r>
+      <w:proofErr w:type="spellEnd"/>
+      <w:r>
+        <w:rPr>
+          <w:i/>
+          <w:sz w:val="28"/>
+          <w:szCs w:val="28"/>
+        </w:rPr>
+        <w:t xml:space="preserve"> </w:t>
+      </w:r>
+      <w:proofErr w:type="spellStart"/>
+      <w:r>
+        <w:rPr>
+          <w:i/>
+          <w:sz w:val="28"/>
+          <w:szCs w:val="28"/>
+        </w:rPr>
+        <w:t>cisteme</w:t>
+      </w:r>
+      <w:proofErr w:type="spellEnd"/>
+      <w:r>
+        <w:rPr>
+          <w:i/>
+          <w:sz w:val="28"/>
+          <w:szCs w:val="28"/>
+        </w:rPr>
+        <w:t xml:space="preserve"> </w:t>
+      </w:r>
+      <w:proofErr w:type="spellStart"/>
+      <w:r>
+        <w:rPr>
+          <w:i/>
+          <w:sz w:val="28"/>
+          <w:szCs w:val="28"/>
+        </w:rPr>
+        <w:t>pri</w:t>
+      </w:r>
+      <w:proofErr w:type="spellEnd"/>
+      <w:r>
+        <w:rPr>
+          <w:i/>
+          <w:sz w:val="28"/>
+          <w:szCs w:val="28"/>
+        </w:rPr>
+        <w:t xml:space="preserve"> </w:t>
+      </w:r>
+      <w:proofErr w:type="spellStart"/>
+      <w:r>
+        <w:rPr>
+          <w:i/>
+          <w:sz w:val="28"/>
+          <w:szCs w:val="28"/>
+        </w:rPr>
+        <w:t>nali</w:t>
+      </w:r>
+      <w:r>
+        <w:rPr>
+          <w:i/>
+          <w:sz w:val="28"/>
+          <w:szCs w:val="28"/>
+        </w:rPr>
+        <w:t>chii</w:t>
+      </w:r>
+      <w:proofErr w:type="spellEnd"/>
+      <w:r>
+        <w:rPr>
+          <w:i/>
+          <w:sz w:val="28"/>
+          <w:szCs w:val="28"/>
+        </w:rPr>
+        <w:t xml:space="preserve"> </w:t>
+      </w:r>
+      <w:proofErr w:type="spellStart"/>
+      <w:r>
+        <w:rPr>
+          <w:i/>
+          <w:sz w:val="28"/>
+          <w:szCs w:val="28"/>
+        </w:rPr>
+        <w:t>vheshnego</w:t>
+      </w:r>
+      <w:proofErr w:type="spellEnd"/>
+      <w:r>
+        <w:rPr>
+          <w:i/>
+          <w:sz w:val="28"/>
+          <w:szCs w:val="28"/>
+        </w:rPr>
+        <w:t xml:space="preserve"> </w:t>
+      </w:r>
+      <w:proofErr w:type="spellStart"/>
+      <w:r>
+        <w:rPr>
+          <w:i/>
+          <w:sz w:val="28"/>
+          <w:szCs w:val="28"/>
+        </w:rPr>
+        <w:t>magnitnogo</w:t>
+      </w:r>
+      <w:proofErr w:type="spellEnd"/>
+      <w:r>
+        <w:rPr>
+          <w:i/>
+          <w:sz w:val="28"/>
+          <w:szCs w:val="28"/>
+        </w:rPr>
+        <w:t xml:space="preserve"> </w:t>
+      </w:r>
+      <w:proofErr w:type="spellStart"/>
+      <w:r>
+        <w:rPr>
+          <w:i/>
+          <w:sz w:val="28"/>
+          <w:szCs w:val="28"/>
+        </w:rPr>
+        <w:t>polya</w:t>
+      </w:r>
+      <w:proofErr w:type="spellEnd"/>
+      <w:r>
+        <w:rPr>
+          <w:sz w:val="28"/>
+          <w:szCs w:val="28"/>
+        </w:rPr>
+        <w:t xml:space="preserve"> (in Russian). Journal of Technical Physics, </w:t>
+      </w:r>
+      <w:r>
+        <w:rPr>
+          <w:b/>
+          <w:sz w:val="28"/>
+          <w:szCs w:val="28"/>
+        </w:rPr>
+        <w:t>49</w:t>
+      </w:r>
+      <w:r>
+        <w:rPr>
+          <w:sz w:val="28"/>
+          <w:szCs w:val="28"/>
+        </w:rPr>
+        <w:t xml:space="preserve"> (1979) 1462 – 1470.</w:t>
+      </w:r>
+      <w:r>
+        <w:rPr>
+          <w:sz w:val="28"/>
+          <w:szCs w:val="28"/>
+        </w:rPr>
+        <w:t xml:space="preserve"> </w:t>
+      </w:r>
+    </w:p>
+    <w:p>
+      <w:pPr>
+        <w:pStyle w:val="ListParagraph"/>
+        <w:numPr>
+          <w:ilvl w:val="0"/>
+          <w:numId w:val="5"/>
+        </w:numPr>
+        <w:spacing w:after="0" w:line="259" w:lineRule="auto"/>
+        <w:jc w:val="both"/>
+        <w:rPr>
+          <w:sz w:val="28"/>
+          <w:szCs w:val="28"/>
+        </w:rPr>
+      </w:pPr>
+      <w:r>
+        <w:rPr>
+          <w:sz w:val="28"/>
+          <w:szCs w:val="28"/>
+        </w:rPr>
+        <w:t xml:space="preserve">E. S. </w:t>
+      </w:r>
+      <w:proofErr w:type="spellStart"/>
+      <w:r>
+        <w:rPr>
+          <w:sz w:val="28"/>
+          <w:szCs w:val="28"/>
+        </w:rPr>
+        <w:t>Masunov</w:t>
+      </w:r>
+      <w:proofErr w:type="spellEnd"/>
+      <w:r>
+        <w:rPr>
+          <w:sz w:val="28"/>
+          <w:szCs w:val="28"/>
+        </w:rPr>
+        <w:t xml:space="preserve">, B.N. </w:t>
+      </w:r>
+      <w:proofErr w:type="spellStart"/>
+      <w:r>
+        <w:rPr>
+          <w:sz w:val="28"/>
+          <w:szCs w:val="28"/>
+        </w:rPr>
+        <w:t>Rastchikov</w:t>
+      </w:r>
+      <w:proofErr w:type="spellEnd"/>
+      <w:r>
+        <w:rPr>
+          <w:i/>
+          <w:sz w:val="28"/>
+          <w:szCs w:val="28"/>
+        </w:rPr>
+        <w:t>.</w:t>
+      </w:r>
+      <w:r>
+        <w:rPr>
+          <w:i/>
+          <w:sz w:val="28"/>
+          <w:szCs w:val="28"/>
+        </w:rPr>
+        <w:t xml:space="preserve"> </w:t>
+      </w:r>
+      <w:proofErr w:type="spellStart"/>
+      <w:r>
+        <w:rPr>
+          <w:i/>
+          <w:sz w:val="28"/>
+          <w:szCs w:val="28"/>
+        </w:rPr>
+        <w:t>Metod</w:t>
+      </w:r>
+      <w:proofErr w:type="spellEnd"/>
+      <w:r>
+        <w:rPr>
+          <w:i/>
+          <w:sz w:val="28"/>
+          <w:szCs w:val="28"/>
+        </w:rPr>
+        <w:t xml:space="preserve"> </w:t>
+      </w:r>
+      <w:proofErr w:type="spellStart"/>
+      <w:r>
+        <w:rPr>
+          <w:i/>
+          <w:sz w:val="28"/>
+          <w:szCs w:val="28"/>
+        </w:rPr>
+        <w:t>rascheta</w:t>
+      </w:r>
+      <w:proofErr w:type="spellEnd"/>
+      <w:r>
+        <w:rPr>
+          <w:i/>
+          <w:sz w:val="28"/>
+          <w:szCs w:val="28"/>
+        </w:rPr>
+        <w:t xml:space="preserve"> </w:t>
+      </w:r>
+      <w:proofErr w:type="spellStart"/>
+      <w:r>
+        <w:rPr>
+          <w:i/>
+          <w:sz w:val="28"/>
+          <w:szCs w:val="28"/>
+        </w:rPr>
+        <w:t>gruppirovki</w:t>
+      </w:r>
+      <w:proofErr w:type="spellEnd"/>
+      <w:r>
+        <w:rPr>
+          <w:i/>
+          <w:sz w:val="28"/>
+          <w:szCs w:val="28"/>
+        </w:rPr>
+        <w:t xml:space="preserve"> </w:t>
+      </w:r>
+      <w:proofErr w:type="spellStart"/>
+      <w:r>
+        <w:rPr>
+          <w:i/>
+          <w:sz w:val="28"/>
+          <w:szCs w:val="28"/>
+        </w:rPr>
+        <w:t>cilnotochnogo</w:t>
+      </w:r>
+      <w:proofErr w:type="spellEnd"/>
+      <w:r>
+        <w:rPr>
+          <w:i/>
+          <w:sz w:val="28"/>
+          <w:szCs w:val="28"/>
+        </w:rPr>
+        <w:t xml:space="preserve"> </w:t>
+      </w:r>
+      <w:proofErr w:type="spellStart"/>
+      <w:r>
+        <w:rPr>
+          <w:i/>
+          <w:sz w:val="28"/>
+          <w:szCs w:val="28"/>
+        </w:rPr>
+        <w:t>puchka</w:t>
+      </w:r>
+      <w:proofErr w:type="spellEnd"/>
+      <w:r>
+        <w:rPr>
+          <w:i/>
+          <w:sz w:val="28"/>
+          <w:szCs w:val="28"/>
+        </w:rPr>
+        <w:t xml:space="preserve"> v </w:t>
+      </w:r>
+      <w:proofErr w:type="spellStart"/>
+      <w:r>
+        <w:rPr>
+          <w:i/>
+          <w:sz w:val="28"/>
+          <w:szCs w:val="28"/>
+        </w:rPr>
+        <w:t>neodnorodnoj</w:t>
+      </w:r>
+      <w:proofErr w:type="spellEnd"/>
+      <w:r>
+        <w:rPr>
+          <w:i/>
+          <w:sz w:val="28"/>
+          <w:szCs w:val="28"/>
+        </w:rPr>
+        <w:t xml:space="preserve"> </w:t>
+      </w:r>
+      <w:proofErr w:type="spellStart"/>
+      <w:r>
+        <w:rPr>
+          <w:i/>
+          <w:sz w:val="28"/>
+          <w:szCs w:val="28"/>
+        </w:rPr>
+        <w:t>volnovodnoj</w:t>
+      </w:r>
+      <w:proofErr w:type="spellEnd"/>
+      <w:r>
+        <w:rPr>
+          <w:i/>
+          <w:sz w:val="28"/>
+          <w:szCs w:val="28"/>
+        </w:rPr>
+        <w:t xml:space="preserve"> </w:t>
+      </w:r>
+      <w:proofErr w:type="spellStart"/>
+      <w:r>
+        <w:rPr>
+          <w:i/>
+          <w:sz w:val="28"/>
+          <w:szCs w:val="28"/>
+        </w:rPr>
+        <w:t>sekcii</w:t>
+      </w:r>
+      <w:proofErr w:type="spellEnd"/>
+      <w:r>
+        <w:rPr>
+          <w:i/>
+          <w:sz w:val="28"/>
+          <w:szCs w:val="28"/>
+        </w:rPr>
+        <w:t xml:space="preserve"> LUE</w:t>
+      </w:r>
+      <w:r>
+        <w:rPr>
+          <w:sz w:val="28"/>
+          <w:szCs w:val="28"/>
+        </w:rPr>
+        <w:t xml:space="preserve"> (in Russian). “</w:t>
+      </w:r>
+      <w:proofErr w:type="spellStart"/>
+      <w:r>
+        <w:rPr>
+          <w:sz w:val="28"/>
+          <w:szCs w:val="28"/>
+        </w:rPr>
+        <w:t>Uskoriteli</w:t>
+      </w:r>
+      <w:proofErr w:type="spellEnd"/>
+      <w:r>
+        <w:rPr>
+          <w:sz w:val="28"/>
+          <w:szCs w:val="28"/>
+        </w:rPr>
+        <w:t xml:space="preserve">”, </w:t>
+      </w:r>
+      <w:r>
+        <w:rPr>
+          <w:b/>
+          <w:sz w:val="28"/>
+          <w:szCs w:val="28"/>
+        </w:rPr>
+        <w:t>17</w:t>
+      </w:r>
+      <w:r>
+        <w:rPr>
+          <w:sz w:val="28"/>
+          <w:szCs w:val="28"/>
+        </w:rPr>
+        <w:t xml:space="preserve"> (1979) 78 – 83. </w:t>
+      </w:r>
+    </w:p>
+    <w:p>
+      <w:pPr>
+        <w:pStyle w:val="ListParagraph"/>
+        <w:numPr>
+          <w:ilvl w:val="0"/>
+          <w:numId w:val="5"/>
+        </w:numPr>
+        <w:spacing w:after="0" w:line="259" w:lineRule="auto"/>
+        <w:jc w:val="both"/>
+        <w:rPr>
+          <w:sz w:val="28"/>
+          <w:szCs w:val="28"/>
+        </w:rPr>
+      </w:pPr>
+      <w:r>
+        <w:rPr>
+          <w:sz w:val="28"/>
+          <w:szCs w:val="28"/>
+        </w:rPr>
+        <w:t xml:space="preserve"> E. S. </w:t>
+      </w:r>
+      <w:proofErr w:type="spellStart"/>
+      <w:r>
+        <w:rPr>
+          <w:sz w:val="28"/>
+          <w:szCs w:val="28"/>
+        </w:rPr>
+        <w:t>Masunov</w:t>
+      </w:r>
+      <w:proofErr w:type="spellEnd"/>
+      <w:r>
+        <w:rPr>
+          <w:sz w:val="28"/>
+          <w:szCs w:val="28"/>
+        </w:rPr>
+        <w:t xml:space="preserve">, B.N. </w:t>
+      </w:r>
+      <w:proofErr w:type="spellStart"/>
+      <w:r>
+        <w:rPr>
+          <w:sz w:val="28"/>
+          <w:szCs w:val="28"/>
+        </w:rPr>
+        <w:t>Rastchikov</w:t>
+      </w:r>
+      <w:proofErr w:type="spellEnd"/>
+      <w:r>
+        <w:rPr>
+          <w:i/>
+          <w:sz w:val="28"/>
+          <w:szCs w:val="28"/>
+        </w:rPr>
+        <w:t>.</w:t>
+      </w:r>
+      <w:r>
+        <w:rPr>
+          <w:i/>
+          <w:sz w:val="28"/>
+          <w:szCs w:val="28"/>
+        </w:rPr>
+        <w:t xml:space="preserve"> </w:t>
+      </w:r>
+      <w:proofErr w:type="spellStart"/>
+      <w:r>
+        <w:rPr>
+          <w:i/>
+          <w:sz w:val="28"/>
+          <w:szCs w:val="28"/>
+        </w:rPr>
+        <w:t>Issledovanie</w:t>
+      </w:r>
+      <w:proofErr w:type="spellEnd"/>
+      <w:r>
+        <w:rPr>
+          <w:i/>
+          <w:sz w:val="28"/>
+          <w:szCs w:val="28"/>
+        </w:rPr>
+        <w:t xml:space="preserve"> </w:t>
+      </w:r>
+      <w:proofErr w:type="spellStart"/>
+      <w:r>
+        <w:rPr>
+          <w:i/>
+          <w:sz w:val="28"/>
+          <w:szCs w:val="28"/>
+        </w:rPr>
+        <w:t>nestacionarnoj</w:t>
+      </w:r>
+      <w:proofErr w:type="spellEnd"/>
+      <w:r>
+        <w:rPr>
+          <w:i/>
+          <w:sz w:val="28"/>
+          <w:szCs w:val="28"/>
+        </w:rPr>
+        <w:t xml:space="preserve"> </w:t>
+      </w:r>
+      <w:proofErr w:type="spellStart"/>
+      <w:r>
+        <w:rPr>
+          <w:i/>
+          <w:sz w:val="28"/>
+          <w:szCs w:val="28"/>
+        </w:rPr>
+        <w:t>dinamiki</w:t>
+      </w:r>
+      <w:proofErr w:type="spellEnd"/>
+      <w:r>
+        <w:rPr>
+          <w:i/>
+          <w:sz w:val="28"/>
+          <w:szCs w:val="28"/>
+        </w:rPr>
+        <w:t xml:space="preserve"> </w:t>
+      </w:r>
+      <w:proofErr w:type="spellStart"/>
+      <w:r>
+        <w:rPr>
+          <w:i/>
+          <w:sz w:val="28"/>
+          <w:szCs w:val="28"/>
+        </w:rPr>
+        <w:t>cilnotochnogo</w:t>
+      </w:r>
+      <w:proofErr w:type="spellEnd"/>
+      <w:r>
+        <w:rPr>
+          <w:i/>
+          <w:sz w:val="28"/>
+          <w:szCs w:val="28"/>
+        </w:rPr>
+        <w:t xml:space="preserve"> </w:t>
+      </w:r>
+      <w:proofErr w:type="spellStart"/>
+      <w:r>
+        <w:rPr>
+          <w:i/>
+          <w:sz w:val="28"/>
+          <w:szCs w:val="28"/>
+        </w:rPr>
+        <w:t>relyativistskogo</w:t>
+      </w:r>
+      <w:proofErr w:type="spellEnd"/>
+      <w:r>
+        <w:rPr>
+          <w:i/>
+          <w:sz w:val="28"/>
+          <w:szCs w:val="28"/>
+        </w:rPr>
+        <w:t xml:space="preserve"> </w:t>
+      </w:r>
+      <w:proofErr w:type="spellStart"/>
+      <w:r>
+        <w:rPr>
+          <w:i/>
+          <w:sz w:val="28"/>
+          <w:szCs w:val="28"/>
+        </w:rPr>
+        <w:t>puchka</w:t>
+      </w:r>
+      <w:proofErr w:type="spellEnd"/>
+      <w:r>
+        <w:rPr>
+          <w:i/>
+          <w:sz w:val="28"/>
+          <w:szCs w:val="28"/>
+        </w:rPr>
+        <w:t xml:space="preserve"> v </w:t>
+      </w:r>
+      <w:proofErr w:type="spellStart"/>
+      <w:r>
+        <w:rPr>
+          <w:i/>
+          <w:sz w:val="28"/>
+          <w:szCs w:val="28"/>
+        </w:rPr>
+        <w:t>volnovodnykh</w:t>
+      </w:r>
+      <w:proofErr w:type="spellEnd"/>
+      <w:r>
+        <w:rPr>
+          <w:i/>
+          <w:sz w:val="28"/>
+          <w:szCs w:val="28"/>
+        </w:rPr>
+        <w:t xml:space="preserve"> </w:t>
+      </w:r>
+      <w:proofErr w:type="spellStart"/>
+      <w:r>
+        <w:rPr>
+          <w:i/>
+          <w:sz w:val="28"/>
+          <w:szCs w:val="28"/>
+        </w:rPr>
+        <w:t>sekciyakh</w:t>
+      </w:r>
+      <w:proofErr w:type="spellEnd"/>
+      <w:r>
+        <w:rPr>
+          <w:i/>
+          <w:sz w:val="28"/>
+          <w:szCs w:val="28"/>
+        </w:rPr>
+        <w:t xml:space="preserve"> LUE</w:t>
+      </w:r>
+      <w:r>
+        <w:rPr>
+          <w:sz w:val="28"/>
+          <w:szCs w:val="28"/>
+        </w:rPr>
+        <w:t xml:space="preserve"> (in Russian). Journal of Technical Physics, </w:t>
+      </w:r>
+      <w:r>
+        <w:rPr>
+          <w:b/>
+          <w:sz w:val="28"/>
+          <w:szCs w:val="28"/>
+        </w:rPr>
+        <w:t>48</w:t>
+      </w:r>
+      <w:r>
+        <w:rPr>
+          <w:sz w:val="28"/>
+          <w:szCs w:val="28"/>
+        </w:rPr>
+        <w:t xml:space="preserve"> (1978) 2533 – 2540.</w:t>
+      </w:r>
+    </w:p>
+    <w:p>
+      <w:pPr>
+        <w:pStyle w:val="ListParagraph"/>
+        <w:numPr>
+          <w:ilvl w:val="0"/>
+          <w:numId w:val="5"/>
+        </w:numPr>
+        <w:spacing w:after="0" w:line="259" w:lineRule="auto"/>
+        <w:jc w:val="both"/>
+        <w:rPr>
+          <w:sz w:val="28"/>
+          <w:szCs w:val="28"/>
+        </w:rPr>
+      </w:pPr>
+      <w:r>
+        <w:rPr>
+          <w:sz w:val="28"/>
+          <w:szCs w:val="28"/>
+        </w:rPr>
+        <w:t xml:space="preserve">K.R. Crandall, D.P. </w:t>
+      </w:r>
+      <w:proofErr w:type="spellStart"/>
+      <w:r>
+        <w:rPr>
+          <w:sz w:val="28"/>
+          <w:szCs w:val="28"/>
+        </w:rPr>
+        <w:t>Rusthoi</w:t>
+      </w:r>
+      <w:proofErr w:type="spellEnd"/>
+      <w:r>
+        <w:rPr>
+          <w:sz w:val="28"/>
+          <w:szCs w:val="28"/>
+        </w:rPr>
+        <w:t xml:space="preserve">. </w:t>
+      </w:r>
+      <w:r>
+        <w:rPr>
+          <w:i/>
+          <w:sz w:val="28"/>
+          <w:szCs w:val="28"/>
+        </w:rPr>
+        <w:t>TRACE 3-D Documentation.</w:t>
+      </w:r>
+      <w:r>
+        <w:rPr>
+          <w:sz w:val="28"/>
+          <w:szCs w:val="28"/>
+        </w:rPr>
+        <w:t xml:space="preserve"> Preprint LA-UR-97-886, Los Alamos National Laboratory, 1997. laacg.lanl.gov/</w:t>
+      </w:r>
+      <w:proofErr w:type="spellStart"/>
+      <w:r>
+        <w:rPr>
+          <w:sz w:val="28"/>
+          <w:szCs w:val="28"/>
+        </w:rPr>
+        <w:t>laacg</w:t>
+      </w:r>
+      <w:proofErr w:type="spellEnd"/>
+      <w:r>
+        <w:rPr>
+          <w:sz w:val="28"/>
+          <w:szCs w:val="28"/>
+        </w:rPr>
+        <w:t xml:space="preserve">/services/traceman.pdf. </w:t>
+      </w:r>
+    </w:p>
+    <w:p>
+      <w:pPr>
+        <w:pStyle w:val="ListParagraph"/>
+        <w:numPr>
+          <w:ilvl w:val="0"/>
+          <w:numId w:val="5"/>
+        </w:numPr>
+        <w:spacing w:after="0" w:line="259" w:lineRule="auto"/>
+        <w:jc w:val="both"/>
+        <w:rPr>
+          <w:sz w:val="28"/>
+          <w:szCs w:val="28"/>
+        </w:rPr>
+      </w:pPr>
+      <w:r>
+        <w:rPr>
+          <w:sz w:val="28"/>
+          <w:szCs w:val="28"/>
+        </w:rPr>
+        <w:t xml:space="preserve">D. </w:t>
+      </w:r>
+      <w:proofErr w:type="spellStart"/>
+      <w:r>
+        <w:rPr>
+          <w:sz w:val="28"/>
+          <w:szCs w:val="28"/>
+        </w:rPr>
+        <w:t>Raparia</w:t>
+      </w:r>
+      <w:proofErr w:type="spellEnd"/>
+      <w:r>
+        <w:rPr>
+          <w:sz w:val="28"/>
+          <w:szCs w:val="28"/>
+        </w:rPr>
+        <w:t xml:space="preserve">, J.G. </w:t>
+      </w:r>
+      <w:proofErr w:type="spellStart"/>
+      <w:r>
+        <w:rPr>
+          <w:sz w:val="28"/>
+          <w:szCs w:val="28"/>
+        </w:rPr>
+        <w:t>Alessi</w:t>
+      </w:r>
+      <w:proofErr w:type="spellEnd"/>
+      <w:r>
+        <w:rPr>
+          <w:sz w:val="28"/>
+          <w:szCs w:val="28"/>
+        </w:rPr>
+        <w:t xml:space="preserve">, Y.Y. Lee, W.T. </w:t>
+      </w:r>
+      <w:proofErr w:type="spellStart"/>
+      <w:r>
+        <w:rPr>
+          <w:sz w:val="28"/>
+          <w:szCs w:val="28"/>
+        </w:rPr>
+        <w:t>Weng</w:t>
+      </w:r>
+      <w:proofErr w:type="spellEnd"/>
+      <w:r>
+        <w:rPr>
+          <w:sz w:val="28"/>
+          <w:szCs w:val="28"/>
+        </w:rPr>
+        <w:t xml:space="preserve">. </w:t>
+      </w:r>
+      <w:proofErr w:type="spellStart"/>
+      <w:r>
+        <w:rPr>
+          <w:i/>
+          <w:sz w:val="28"/>
+          <w:szCs w:val="28"/>
+        </w:rPr>
+        <w:t>Achromat</w:t>
+      </w:r>
+      <w:proofErr w:type="spellEnd"/>
+      <w:r>
+        <w:rPr>
+          <w:i/>
+          <w:sz w:val="28"/>
+          <w:szCs w:val="28"/>
+        </w:rPr>
+        <w:t xml:space="preserve"> with linear space charge for bunched beams.</w:t>
+      </w:r>
+      <w:r>
+        <w:rPr>
+          <w:sz w:val="28"/>
+          <w:szCs w:val="28"/>
+        </w:rPr>
+        <w:t xml:space="preserve"> 19 International Conference Linac’98, Report TH4023, Chicago, 1998. </w:t>
+      </w:r>
+      <w:hyperlink r:id="rId85" w:history="1">
+        <w:r>
+          <w:rPr>
+            <w:rStyle w:val="Hyperlink"/>
+            <w:sz w:val="28"/>
+            <w:szCs w:val="28"/>
+          </w:rPr>
+          <w:t>https://accelconf.web.cern.ch/L98/PAPERS/TH4023.PDF</w:t>
+        </w:r>
+      </w:hyperlink>
+      <w:r>
+        <w:rPr>
+          <w:sz w:val="28"/>
+          <w:szCs w:val="28"/>
+        </w:rPr>
+        <w:t xml:space="preserve">. </w:t>
+      </w:r>
+    </w:p>
+    <w:p>
+      <w:pPr>
+        <w:pStyle w:val="ListParagraph"/>
+        <w:numPr>
+          <w:ilvl w:val="0"/>
+          <w:numId w:val="5"/>
+        </w:numPr>
+        <w:spacing w:after="0" w:line="259" w:lineRule="auto"/>
+        <w:jc w:val="both"/>
+        <w:rPr>
+          <w:sz w:val="28"/>
+          <w:szCs w:val="28"/>
+        </w:rPr>
+      </w:pPr>
+      <w:r>
+        <w:rPr>
+          <w:sz w:val="28"/>
+          <w:szCs w:val="28"/>
+        </w:rPr>
+        <w:t xml:space="preserve">P.M. </w:t>
+      </w:r>
+      <w:proofErr w:type="spellStart"/>
+      <w:r>
+        <w:rPr>
+          <w:sz w:val="28"/>
+          <w:szCs w:val="28"/>
+        </w:rPr>
+        <w:t>Lapostolle</w:t>
+      </w:r>
+      <w:proofErr w:type="spellEnd"/>
+      <w:r>
+        <w:rPr>
+          <w:sz w:val="28"/>
+          <w:szCs w:val="28"/>
+        </w:rPr>
+        <w:t xml:space="preserve">. </w:t>
+      </w:r>
+      <w:r>
+        <w:rPr>
+          <w:i/>
+          <w:sz w:val="28"/>
+          <w:szCs w:val="28"/>
+        </w:rPr>
+        <w:t xml:space="preserve">Effect de la charge </w:t>
+      </w:r>
+      <w:proofErr w:type="spellStart"/>
+      <w:r>
+        <w:rPr>
+          <w:i/>
+          <w:sz w:val="28"/>
+          <w:szCs w:val="28"/>
+        </w:rPr>
+        <w:t>d’espace</w:t>
+      </w:r>
+      <w:proofErr w:type="spellEnd"/>
+      <w:r>
+        <w:rPr>
+          <w:i/>
+          <w:sz w:val="28"/>
+          <w:szCs w:val="28"/>
+        </w:rPr>
+        <w:t xml:space="preserve"> </w:t>
+      </w:r>
+      <w:proofErr w:type="spellStart"/>
+      <w:r>
+        <w:rPr>
+          <w:i/>
+          <w:sz w:val="28"/>
+          <w:szCs w:val="28"/>
+        </w:rPr>
+        <w:t>dans</w:t>
+      </w:r>
+      <w:proofErr w:type="spellEnd"/>
+      <w:r>
+        <w:rPr>
+          <w:i/>
+          <w:sz w:val="28"/>
+          <w:szCs w:val="28"/>
+        </w:rPr>
+        <w:t xml:space="preserve"> un </w:t>
+      </w:r>
+      <w:proofErr w:type="spellStart"/>
+      <w:r>
+        <w:rPr>
+          <w:i/>
+          <w:sz w:val="28"/>
+          <w:szCs w:val="28"/>
+        </w:rPr>
+        <w:t>accelerateur</w:t>
+      </w:r>
+      <w:proofErr w:type="spellEnd"/>
+      <w:r>
+        <w:rPr>
+          <w:i/>
+          <w:sz w:val="28"/>
+          <w:szCs w:val="28"/>
+        </w:rPr>
+        <w:t xml:space="preserve"> </w:t>
+      </w:r>
+      <w:proofErr w:type="spellStart"/>
+      <w:r>
+        <w:rPr>
+          <w:i/>
+          <w:sz w:val="28"/>
+          <w:szCs w:val="28"/>
+        </w:rPr>
+        <w:t>lineaire</w:t>
+      </w:r>
+      <w:proofErr w:type="spellEnd"/>
+      <w:r>
+        <w:rPr>
+          <w:i/>
+          <w:sz w:val="28"/>
+          <w:szCs w:val="28"/>
+        </w:rPr>
+        <w:t xml:space="preserve"> protons.</w:t>
+      </w:r>
+      <w:r>
+        <w:rPr>
+          <w:sz w:val="28"/>
+          <w:szCs w:val="28"/>
+        </w:rPr>
+        <w:t xml:space="preserve"> Preprint CERN AR/Int. SG/65-15, 1965.</w:t>
+      </w:r>
+    </w:p>
+    <w:p>
+      <w:pPr>
+        <w:spacing w:after="0"/>
+        <w:rPr>
+          <w:sz w:val="28"/>
+          <w:szCs w:val="28"/>
+        </w:rPr>
+      </w:pPr>
+    </w:p>
+    <w:p>
+      <w:pPr>
+        <w:pStyle w:val="ListParagraph"/>
+        <w:spacing w:after="0"/>
+        <w:ind w:left="0"/>
+        <w:jc w:val="both"/>
+        <w:rPr>
+          <w:sz w:val="32"/>
+          <w:szCs w:val="32"/>
+        </w:rPr>
+      </w:pPr>
     </w:p>
     <w:p/>
     <w:sectPr>
@@ -2432,16 +3681,16 @@
     </w:lvl>
   </w:abstractNum>
   <w:abstractNum w:abstractNumId="3" w15:restartNumberingAfterBreak="0">
-    <w:nsid w:val="7EA020F9"/>
+    <w:nsid w:val="77072A95"/>
     <w:multiLevelType w:val="hybridMultilevel"/>
-    <w:tmpl w:val="42D0BBDC"/>
-    <w:lvl w:ilvl="0" w:tplc="39D88790">
+    <w:tmpl w:val="B394E5D2"/>
+    <w:lvl w:ilvl="0" w:tplc="0409000F">
       <w:start w:val="1"/>
       <w:numFmt w:val="decimal"/>
-      <w:lvlText w:val="%1)"/>
+      <w:lvlText w:val="%1."/>
       <w:lvlJc w:val="left"/>
       <w:pPr>
-        <w:ind w:left="270" w:hanging="360"/>
+        <w:ind w:left="720" w:hanging="360"/>
       </w:pPr>
       <w:rPr>
         <w:rFonts w:hint="default"/>
@@ -2453,6 +3702,95 @@
       <w:lvlText w:val="%2."/>
       <w:lvlJc w:val="left"/>
       <w:pPr>
+        <w:ind w:left="1440" w:hanging="360"/>
+      </w:pPr>
+    </w:lvl>
+    <w:lvl w:ilvl="2" w:tplc="0409001B" w:tentative="1">
+      <w:start w:val="1"/>
+      <w:numFmt w:val="lowerRoman"/>
+      <w:lvlText w:val="%3."/>
+      <w:lvlJc w:val="right"/>
+      <w:pPr>
+        <w:ind w:left="2160" w:hanging="180"/>
+      </w:pPr>
+    </w:lvl>
+    <w:lvl w:ilvl="3" w:tplc="0409000F" w:tentative="1">
+      <w:start w:val="1"/>
+      <w:numFmt w:val="decimal"/>
+      <w:lvlText w:val="%4."/>
+      <w:lvlJc w:val="left"/>
+      <w:pPr>
+        <w:ind w:left="2880" w:hanging="360"/>
+      </w:pPr>
+    </w:lvl>
+    <w:lvl w:ilvl="4" w:tplc="04090019" w:tentative="1">
+      <w:start w:val="1"/>
+      <w:numFmt w:val="lowerLetter"/>
+      <w:lvlText w:val="%5."/>
+      <w:lvlJc w:val="left"/>
+      <w:pPr>
+        <w:ind w:left="3600" w:hanging="360"/>
+      </w:pPr>
+    </w:lvl>
+    <w:lvl w:ilvl="5" w:tplc="0409001B" w:tentative="1">
+      <w:start w:val="1"/>
+      <w:numFmt w:val="lowerRoman"/>
+      <w:lvlText w:val="%6."/>
+      <w:lvlJc w:val="right"/>
+      <w:pPr>
+        <w:ind w:left="4320" w:hanging="180"/>
+      </w:pPr>
+    </w:lvl>
+    <w:lvl w:ilvl="6" w:tplc="0409000F" w:tentative="1">
+      <w:start w:val="1"/>
+      <w:numFmt w:val="decimal"/>
+      <w:lvlText w:val="%7."/>
+      <w:lvlJc w:val="left"/>
+      <w:pPr>
+        <w:ind w:left="5040" w:hanging="360"/>
+      </w:pPr>
+    </w:lvl>
+    <w:lvl w:ilvl="7" w:tplc="04090019" w:tentative="1">
+      <w:start w:val="1"/>
+      <w:numFmt w:val="lowerLetter"/>
+      <w:lvlText w:val="%8."/>
+      <w:lvlJc w:val="left"/>
+      <w:pPr>
+        <w:ind w:left="5760" w:hanging="360"/>
+      </w:pPr>
+    </w:lvl>
+    <w:lvl w:ilvl="8" w:tplc="0409001B" w:tentative="1">
+      <w:start w:val="1"/>
+      <w:numFmt w:val="lowerRoman"/>
+      <w:lvlText w:val="%9."/>
+      <w:lvlJc w:val="right"/>
+      <w:pPr>
+        <w:ind w:left="6480" w:hanging="180"/>
+      </w:pPr>
+    </w:lvl>
+  </w:abstractNum>
+  <w:abstractNum w:abstractNumId="4" w15:restartNumberingAfterBreak="0">
+    <w:nsid w:val="7EA020F9"/>
+    <w:multiLevelType w:val="hybridMultilevel"/>
+    <w:tmpl w:val="42D0BBDC"/>
+    <w:lvl w:ilvl="0" w:tplc="39D88790">
+      <w:start w:val="1"/>
+      <w:numFmt w:val="decimal"/>
+      <w:lvlText w:val="%1)"/>
+      <w:lvlJc w:val="left"/>
+      <w:pPr>
+        <w:ind w:left="270" w:hanging="360"/>
+      </w:pPr>
+      <w:rPr>
+        <w:rFonts w:hint="default"/>
+      </w:rPr>
+    </w:lvl>
+    <w:lvl w:ilvl="1" w:tplc="04090019" w:tentative="1">
+      <w:start w:val="1"/>
+      <w:numFmt w:val="lowerLetter"/>
+      <w:lvlText w:val="%2."/>
+      <w:lvlJc w:val="left"/>
+      <w:pPr>
         <w:ind w:left="990" w:hanging="360"/>
       </w:pPr>
     </w:lvl>
@@ -2527,10 +3865,13 @@
     <w:abstractNumId w:val="1"/>
   </w:num>
   <w:num w:numId="3">
-    <w:abstractNumId w:val="3"/>
+    <w:abstractNumId w:val="4"/>
   </w:num>
   <w:num w:numId="4">
     <w:abstractNumId w:val="2"/>
+  </w:num>
+  <w:num w:numId="5">
+    <w:abstractNumId w:val="3"/>
   </w:num>
 </w:numbering>
 </file>
@@ -3007,6 +4348,17 @@
       <w:szCs w:val="18"/>
     </w:rPr>
   </w:style>
+  <w:style w:type="character" w:styleId="Hyperlink">
+    <w:name w:val="Hyperlink"/>
+    <w:basedOn w:val="DefaultParagraphFont"/>
+    <w:uiPriority w:val="99"/>
+    <w:unhideWhenUsed/>
+    <w:rsid w:val="00273447"/>
+    <w:rPr>
+      <w:color w:val="0563C1" w:themeColor="hyperlink"/>
+      <w:u w:val="single"/>
+    </w:rPr>
+  </w:style>
 </w:styles>
 </file>
 

</xml_diff>